<commit_message>
Update standardy ochrony maloletnich
</commit_message>
<xml_diff>
--- a/wp-content/themes/dusha-wp-theme/assets/docs/standardy ochrony małoletnich _ new.docx
+++ b/wp-content/themes/dusha-wp-theme/assets/docs/standardy ochrony małoletnich _ new.docx
@@ -470,24 +470,21 @@
         <w:t>4</w:t>
       </w:r>
     </w:p>
-    <w:p xmlns:wp14="http://schemas.microsoft.com/office/word/2010/wordml" wp14:paraId="598E2949" wp14:textId="6B5D8772">
-      <w:pPr>
-        <w:pStyle w:val="Normal"/>
-        <w:rPr>
-          <w:rFonts w:ascii="system-ui" w:hAnsi="system-ui" w:eastAsia="system-ui" w:cs="system-ui"/>
-        </w:rPr>
-      </w:pPr>
-    </w:p>
     <w:sdt>
       <w:sdtPr>
-        <w:id w:val="55317657"/>
+        <w:id w:val="91173148"/>
         <w:docPartObj>
           <w:docPartGallery w:val="Table of Contents"/>
           <w:docPartUnique/>
         </w:docPartObj>
+        <w:rPr>
+          <w:rStyle w:val="Hyperlink"/>
+          <w:sz w:val="20"/>
+          <w:szCs w:val="20"/>
+        </w:rPr>
       </w:sdtPr>
       <w:sdtContent>
-        <w:p xmlns:wp14="http://schemas.microsoft.com/office/word/2010/wordml" wp14:paraId="6DCB5629" wp14:textId="3536E281">
+        <w:p xmlns:wp14="http://schemas.microsoft.com/office/word/2010/wordml" wp14:paraId="6DCB5629" wp14:textId="71B72CA3">
           <w:pPr>
             <w:pStyle w:val="TOC1"/>
             <w:tabs>
@@ -496,6 +493,8 @@
             <w:bidi w:val="0"/>
             <w:rPr>
               <w:rStyle w:val="Hyperlink"/>
+              <w:sz w:val="20"/>
+              <w:szCs w:val="20"/>
             </w:rPr>
           </w:pPr>
           <w:r>
@@ -507,10 +506,12 @@
           <w:r>
             <w:fldChar w:fldCharType="separate"/>
           </w:r>
-          <w:hyperlink w:anchor="_Toc379126434">
+          <w:hyperlink w:anchor="_Toc928912501">
             <w:r>
               <w:rPr>
                 <w:rStyle w:val="Hyperlink"/>
+                <w:sz w:val="20"/>
+                <w:szCs w:val="20"/>
               </w:rPr>
               <w:t>Preambuła</w:t>
             </w:r>
@@ -521,7 +522,7 @@
               <w:fldChar w:fldCharType="begin"/>
             </w:r>
             <w:r>
-              <w:instrText xml:space="preserve">PAGEREF _Toc379126434 \h</w:instrText>
+              <w:instrText xml:space="preserve">PAGEREF _Toc928912501 \h</w:instrText>
             </w:r>
             <w:r>
               <w:fldChar w:fldCharType="separate"/>
@@ -529,6 +530,8 @@
             <w:r>
               <w:rPr>
                 <w:rStyle w:val="Hyperlink"/>
+                <w:sz w:val="20"/>
+                <w:szCs w:val="20"/>
               </w:rPr>
               <w:t>2</w:t>
             </w:r>
@@ -537,7 +540,7 @@
             </w:r>
           </w:hyperlink>
         </w:p>
-        <w:p xmlns:wp14="http://schemas.microsoft.com/office/word/2010/wordml" wp14:paraId="21C455EF" wp14:textId="3A750F83">
+        <w:p xmlns:wp14="http://schemas.microsoft.com/office/word/2010/wordml" wp14:paraId="21C455EF" wp14:textId="3C43DA00">
           <w:pPr>
             <w:pStyle w:val="TOC1"/>
             <w:tabs>
@@ -546,12 +549,16 @@
             <w:bidi w:val="0"/>
             <w:rPr>
               <w:rStyle w:val="Hyperlink"/>
+              <w:sz w:val="20"/>
+              <w:szCs w:val="20"/>
             </w:rPr>
           </w:pPr>
-          <w:hyperlink w:anchor="_Toc823709779">
+          <w:hyperlink w:anchor="_Toc428809535">
             <w:r>
               <w:rPr>
                 <w:rStyle w:val="Hyperlink"/>
+                <w:sz w:val="20"/>
+                <w:szCs w:val="20"/>
               </w:rPr>
               <w:t>DEFINICJE</w:t>
             </w:r>
@@ -562,7 +569,7 @@
               <w:fldChar w:fldCharType="begin"/>
             </w:r>
             <w:r>
-              <w:instrText xml:space="preserve">PAGEREF _Toc823709779 \h</w:instrText>
+              <w:instrText xml:space="preserve">PAGEREF _Toc428809535 \h</w:instrText>
             </w:r>
             <w:r>
               <w:fldChar w:fldCharType="separate"/>
@@ -570,6 +577,8 @@
             <w:r>
               <w:rPr>
                 <w:rStyle w:val="Hyperlink"/>
+                <w:sz w:val="20"/>
+                <w:szCs w:val="20"/>
               </w:rPr>
               <w:t>3</w:t>
             </w:r>
@@ -578,7 +587,7 @@
             </w:r>
           </w:hyperlink>
         </w:p>
-        <w:p xmlns:wp14="http://schemas.microsoft.com/office/word/2010/wordml" wp14:paraId="3735E959" wp14:textId="794D3C0C">
+        <w:p xmlns:wp14="http://schemas.microsoft.com/office/word/2010/wordml" wp14:paraId="3735E959" wp14:textId="1B3C8DCE">
           <w:pPr>
             <w:pStyle w:val="TOC1"/>
             <w:tabs>
@@ -587,12 +596,16 @@
             <w:bidi w:val="0"/>
             <w:rPr>
               <w:rStyle w:val="Hyperlink"/>
+              <w:sz w:val="20"/>
+              <w:szCs w:val="20"/>
             </w:rPr>
           </w:pPr>
-          <w:hyperlink w:anchor="_Toc1383581128">
+          <w:hyperlink w:anchor="_Toc358210346">
             <w:r>
               <w:rPr>
                 <w:rStyle w:val="Hyperlink"/>
+                <w:sz w:val="20"/>
+                <w:szCs w:val="20"/>
               </w:rPr>
               <w:t>1. Zasady zapewniające bezpieczne relacje między małoletnim a personelem placówki lub organizatora</w:t>
             </w:r>
@@ -603,7 +616,7 @@
               <w:fldChar w:fldCharType="begin"/>
             </w:r>
             <w:r>
-              <w:instrText xml:space="preserve">PAGEREF _Toc1383581128 \h</w:instrText>
+              <w:instrText xml:space="preserve">PAGEREF _Toc358210346 \h</w:instrText>
             </w:r>
             <w:r>
               <w:fldChar w:fldCharType="separate"/>
@@ -611,6 +624,8 @@
             <w:r>
               <w:rPr>
                 <w:rStyle w:val="Hyperlink"/>
+                <w:sz w:val="20"/>
+                <w:szCs w:val="20"/>
               </w:rPr>
               <w:t>4</w:t>
             </w:r>
@@ -619,7 +634,7 @@
             </w:r>
           </w:hyperlink>
         </w:p>
-        <w:p xmlns:wp14="http://schemas.microsoft.com/office/word/2010/wordml" wp14:paraId="6EB7960D" wp14:textId="5ADFD34A">
+        <w:p xmlns:wp14="http://schemas.microsoft.com/office/word/2010/wordml" wp14:paraId="6EB7960D" wp14:textId="41613D3F">
           <w:pPr>
             <w:pStyle w:val="TOC1"/>
             <w:tabs>
@@ -628,12 +643,16 @@
             <w:bidi w:val="0"/>
             <w:rPr>
               <w:rStyle w:val="Hyperlink"/>
+              <w:sz w:val="20"/>
+              <w:szCs w:val="20"/>
             </w:rPr>
           </w:pPr>
-          <w:hyperlink w:anchor="_Toc1241777136">
+          <w:hyperlink w:anchor="_Toc615478393">
             <w:r>
               <w:rPr>
                 <w:rStyle w:val="Hyperlink"/>
+                <w:sz w:val="20"/>
+                <w:szCs w:val="20"/>
               </w:rPr>
               <w:t>2. Zasady i procedurę podejmowania interwencji w sytuacji podejrzenia lub posiadania informacji o krzywdzeniu małoletniego</w:t>
             </w:r>
@@ -644,7 +663,7 @@
               <w:fldChar w:fldCharType="begin"/>
             </w:r>
             <w:r>
-              <w:instrText xml:space="preserve">PAGEREF _Toc1241777136 \h</w:instrText>
+              <w:instrText xml:space="preserve">PAGEREF _Toc615478393 \h</w:instrText>
             </w:r>
             <w:r>
               <w:fldChar w:fldCharType="separate"/>
@@ -652,6 +671,8 @@
             <w:r>
               <w:rPr>
                 <w:rStyle w:val="Hyperlink"/>
+                <w:sz w:val="20"/>
+                <w:szCs w:val="20"/>
               </w:rPr>
               <w:t>8</w:t>
             </w:r>
@@ -669,12 +690,16 @@
             <w:bidi w:val="0"/>
             <w:rPr>
               <w:rStyle w:val="Hyperlink"/>
+              <w:sz w:val="20"/>
+              <w:szCs w:val="20"/>
             </w:rPr>
           </w:pPr>
-          <w:hyperlink w:anchor="_Toc1165690728">
+          <w:hyperlink w:anchor="_Toc23228849">
             <w:r>
               <w:rPr>
                 <w:rStyle w:val="Hyperlink"/>
+                <w:sz w:val="20"/>
+                <w:szCs w:val="20"/>
               </w:rPr>
               <w:t>2.1 Przemoc rówieśnicza</w:t>
             </w:r>
@@ -685,7 +710,7 @@
               <w:fldChar w:fldCharType="begin"/>
             </w:r>
             <w:r>
-              <w:instrText xml:space="preserve">PAGEREF _Toc1165690728 \h</w:instrText>
+              <w:instrText xml:space="preserve">PAGEREF _Toc23228849 \h</w:instrText>
             </w:r>
             <w:r>
               <w:fldChar w:fldCharType="separate"/>
@@ -693,6 +718,8 @@
             <w:r>
               <w:rPr>
                 <w:rStyle w:val="Hyperlink"/>
+                <w:sz w:val="20"/>
+                <w:szCs w:val="20"/>
               </w:rPr>
               <w:t>10</w:t>
             </w:r>
@@ -710,12 +737,16 @@
             <w:bidi w:val="0"/>
             <w:rPr>
               <w:rStyle w:val="Hyperlink"/>
+              <w:sz w:val="20"/>
+              <w:szCs w:val="20"/>
             </w:rPr>
           </w:pPr>
-          <w:hyperlink w:anchor="_Toc1015677799">
+          <w:hyperlink w:anchor="_Toc560335162">
             <w:r>
               <w:rPr>
                 <w:rStyle w:val="Hyperlink"/>
+                <w:sz w:val="20"/>
+                <w:szCs w:val="20"/>
               </w:rPr>
               <w:t>2.2 Pracownik niewłaściwie zachował się wobec małoletniego</w:t>
             </w:r>
@@ -726,7 +757,7 @@
               <w:fldChar w:fldCharType="begin"/>
             </w:r>
             <w:r>
-              <w:instrText xml:space="preserve">PAGEREF _Toc1015677799 \h</w:instrText>
+              <w:instrText xml:space="preserve">PAGEREF _Toc560335162 \h</w:instrText>
             </w:r>
             <w:r>
               <w:fldChar w:fldCharType="separate"/>
@@ -734,6 +765,8 @@
             <w:r>
               <w:rPr>
                 <w:rStyle w:val="Hyperlink"/>
+                <w:sz w:val="20"/>
+                <w:szCs w:val="20"/>
               </w:rPr>
               <w:t>11</w:t>
             </w:r>
@@ -751,12 +784,16 @@
             <w:bidi w:val="0"/>
             <w:rPr>
               <w:rStyle w:val="Hyperlink"/>
+              <w:sz w:val="20"/>
+              <w:szCs w:val="20"/>
             </w:rPr>
           </w:pPr>
-          <w:hyperlink w:anchor="_Toc1262072477">
+          <w:hyperlink w:anchor="_Toc1252732550">
             <w:r>
               <w:rPr>
                 <w:rStyle w:val="Hyperlink"/>
+                <w:sz w:val="20"/>
+                <w:szCs w:val="20"/>
               </w:rPr>
               <w:t>2.3 Krzywdzenie przez osobę dorosłą</w:t>
             </w:r>
@@ -767,7 +804,7 @@
               <w:fldChar w:fldCharType="begin"/>
             </w:r>
             <w:r>
-              <w:instrText xml:space="preserve">PAGEREF _Toc1262072477 \h</w:instrText>
+              <w:instrText xml:space="preserve">PAGEREF _Toc1252732550 \h</w:instrText>
             </w:r>
             <w:r>
               <w:fldChar w:fldCharType="separate"/>
@@ -775,6 +812,8 @@
             <w:r>
               <w:rPr>
                 <w:rStyle w:val="Hyperlink"/>
+                <w:sz w:val="20"/>
+                <w:szCs w:val="20"/>
               </w:rPr>
               <w:t>12</w:t>
             </w:r>
@@ -792,12 +831,16 @@
             <w:bidi w:val="0"/>
             <w:rPr>
               <w:rStyle w:val="Hyperlink"/>
+              <w:sz w:val="20"/>
+              <w:szCs w:val="20"/>
             </w:rPr>
           </w:pPr>
-          <w:hyperlink w:anchor="_Toc1864939965">
+          <w:hyperlink w:anchor="_Toc44970474">
             <w:r>
               <w:rPr>
                 <w:rStyle w:val="Hyperlink"/>
+                <w:sz w:val="20"/>
+                <w:szCs w:val="20"/>
               </w:rPr>
               <w:t>2.4 Procedura sytuacji nagłej</w:t>
             </w:r>
@@ -808,7 +851,7 @@
               <w:fldChar w:fldCharType="begin"/>
             </w:r>
             <w:r>
-              <w:instrText xml:space="preserve">PAGEREF _Toc1864939965 \h</w:instrText>
+              <w:instrText xml:space="preserve">PAGEREF _Toc44970474 \h</w:instrText>
             </w:r>
             <w:r>
               <w:fldChar w:fldCharType="separate"/>
@@ -816,6 +859,8 @@
             <w:r>
               <w:rPr>
                 <w:rStyle w:val="Hyperlink"/>
+                <w:sz w:val="20"/>
+                <w:szCs w:val="20"/>
               </w:rPr>
               <w:t>14</w:t>
             </w:r>
@@ -833,12 +878,16 @@
             <w:bidi w:val="0"/>
             <w:rPr>
               <w:rStyle w:val="Hyperlink"/>
+              <w:sz w:val="20"/>
+              <w:szCs w:val="20"/>
             </w:rPr>
           </w:pPr>
-          <w:hyperlink w:anchor="_Toc540042757">
+          <w:hyperlink w:anchor="_Toc349143091">
             <w:r>
               <w:rPr>
                 <w:rStyle w:val="Hyperlink"/>
+                <w:sz w:val="20"/>
+                <w:szCs w:val="20"/>
               </w:rPr>
               <w:t>2.5 Przemoc w domu</w:t>
             </w:r>
@@ -849,7 +898,7 @@
               <w:fldChar w:fldCharType="begin"/>
             </w:r>
             <w:r>
-              <w:instrText xml:space="preserve">PAGEREF _Toc540042757 \h</w:instrText>
+              <w:instrText xml:space="preserve">PAGEREF _Toc349143091 \h</w:instrText>
             </w:r>
             <w:r>
               <w:fldChar w:fldCharType="separate"/>
@@ -857,6 +906,8 @@
             <w:r>
               <w:rPr>
                 <w:rStyle w:val="Hyperlink"/>
+                <w:sz w:val="20"/>
+                <w:szCs w:val="20"/>
               </w:rPr>
               <w:t>15</w:t>
             </w:r>
@@ -874,12 +925,16 @@
             <w:bidi w:val="0"/>
             <w:rPr>
               <w:rStyle w:val="Hyperlink"/>
+              <w:sz w:val="20"/>
+              <w:szCs w:val="20"/>
             </w:rPr>
           </w:pPr>
-          <w:hyperlink w:anchor="_Toc1622624855">
+          <w:hyperlink w:anchor="_Toc1601446664">
             <w:r>
               <w:rPr>
                 <w:rStyle w:val="Hyperlink"/>
+                <w:sz w:val="20"/>
+                <w:szCs w:val="20"/>
               </w:rPr>
               <w:t>3. Zasady przeglądu i aktualizacji standardów</w:t>
             </w:r>
@@ -890,7 +945,7 @@
               <w:fldChar w:fldCharType="begin"/>
             </w:r>
             <w:r>
-              <w:instrText xml:space="preserve">PAGEREF _Toc1622624855 \h</w:instrText>
+              <w:instrText xml:space="preserve">PAGEREF _Toc1601446664 \h</w:instrText>
             </w:r>
             <w:r>
               <w:fldChar w:fldCharType="separate"/>
@@ -898,6 +953,8 @@
             <w:r>
               <w:rPr>
                 <w:rStyle w:val="Hyperlink"/>
+                <w:sz w:val="20"/>
+                <w:szCs w:val="20"/>
               </w:rPr>
               <w:t>15</w:t>
             </w:r>
@@ -915,12 +972,16 @@
             <w:bidi w:val="0"/>
             <w:rPr>
               <w:rStyle w:val="Hyperlink"/>
+              <w:sz w:val="20"/>
+              <w:szCs w:val="20"/>
             </w:rPr>
           </w:pPr>
-          <w:hyperlink w:anchor="_Toc964552301">
+          <w:hyperlink w:anchor="_Toc558345628">
             <w:r>
               <w:rPr>
                 <w:rStyle w:val="Hyperlink"/>
+                <w:sz w:val="20"/>
+                <w:szCs w:val="20"/>
               </w:rPr>
               <w:t>4. Zakres kompetencji osoby odpowiedzialnej za przygotowanie personelu placówki lub organizatora do stosowania standardów, zasady przygotowania tego personelu do ich stosowania oraz sposób dokumentowania tej czynności</w:t>
             </w:r>
@@ -931,7 +992,7 @@
               <w:fldChar w:fldCharType="begin"/>
             </w:r>
             <w:r>
-              <w:instrText xml:space="preserve">PAGEREF _Toc964552301 \h</w:instrText>
+              <w:instrText xml:space="preserve">PAGEREF _Toc558345628 \h</w:instrText>
             </w:r>
             <w:r>
               <w:fldChar w:fldCharType="separate"/>
@@ -939,6 +1000,8 @@
             <w:r>
               <w:rPr>
                 <w:rStyle w:val="Hyperlink"/>
+                <w:sz w:val="20"/>
+                <w:szCs w:val="20"/>
               </w:rPr>
               <w:t>16</w:t>
             </w:r>
@@ -956,12 +1019,16 @@
             <w:bidi w:val="0"/>
             <w:rPr>
               <w:rStyle w:val="Hyperlink"/>
+              <w:sz w:val="20"/>
+              <w:szCs w:val="20"/>
             </w:rPr>
           </w:pPr>
-          <w:hyperlink w:anchor="_Toc1038627011">
+          <w:hyperlink w:anchor="_Toc2066303235">
             <w:r>
               <w:rPr>
                 <w:rStyle w:val="Hyperlink"/>
+                <w:sz w:val="20"/>
+                <w:szCs w:val="20"/>
               </w:rPr>
               <w:t>4.1 Zasady przygotowania personelu do stosowania standardów</w:t>
             </w:r>
@@ -972,7 +1039,7 @@
               <w:fldChar w:fldCharType="begin"/>
             </w:r>
             <w:r>
-              <w:instrText xml:space="preserve">PAGEREF _Toc1038627011 \h</w:instrText>
+              <w:instrText xml:space="preserve">PAGEREF _Toc2066303235 \h</w:instrText>
             </w:r>
             <w:r>
               <w:fldChar w:fldCharType="separate"/>
@@ -980,6 +1047,8 @@
             <w:r>
               <w:rPr>
                 <w:rStyle w:val="Hyperlink"/>
+                <w:sz w:val="20"/>
+                <w:szCs w:val="20"/>
               </w:rPr>
               <w:t>17</w:t>
             </w:r>
@@ -997,12 +1066,16 @@
             <w:bidi w:val="0"/>
             <w:rPr>
               <w:rStyle w:val="Hyperlink"/>
+              <w:sz w:val="20"/>
+              <w:szCs w:val="20"/>
             </w:rPr>
           </w:pPr>
-          <w:hyperlink w:anchor="_Toc788065271">
+          <w:hyperlink w:anchor="_Toc2086287000">
             <w:r>
               <w:rPr>
                 <w:rStyle w:val="Hyperlink"/>
+                <w:sz w:val="20"/>
+                <w:szCs w:val="20"/>
               </w:rPr>
               <w:t>4.2 Sposób dokumentowania czynności</w:t>
             </w:r>
@@ -1013,7 +1086,7 @@
               <w:fldChar w:fldCharType="begin"/>
             </w:r>
             <w:r>
-              <w:instrText xml:space="preserve">PAGEREF _Toc788065271 \h</w:instrText>
+              <w:instrText xml:space="preserve">PAGEREF _Toc2086287000 \h</w:instrText>
             </w:r>
             <w:r>
               <w:fldChar w:fldCharType="separate"/>
@@ -1021,6 +1094,8 @@
             <w:r>
               <w:rPr>
                 <w:rStyle w:val="Hyperlink"/>
+                <w:sz w:val="20"/>
+                <w:szCs w:val="20"/>
               </w:rPr>
               <w:t>17</w:t>
             </w:r>
@@ -1038,12 +1113,16 @@
             <w:bidi w:val="0"/>
             <w:rPr>
               <w:rStyle w:val="Hyperlink"/>
+              <w:sz w:val="20"/>
+              <w:szCs w:val="20"/>
             </w:rPr>
           </w:pPr>
-          <w:hyperlink w:anchor="_Toc1013723241">
+          <w:hyperlink w:anchor="_Toc577272683">
             <w:r>
               <w:rPr>
                 <w:rStyle w:val="Hyperlink"/>
+                <w:sz w:val="20"/>
+                <w:szCs w:val="20"/>
               </w:rPr>
               <w:t>5. Zasady i sposób udostępniania rodzicom albo opiekunom prawnym lub faktycznym oraz małoletnim standardów do zaznajomienia się z nimi i ich stosowania</w:t>
             </w:r>
@@ -1054,7 +1133,7 @@
               <w:fldChar w:fldCharType="begin"/>
             </w:r>
             <w:r>
-              <w:instrText xml:space="preserve">PAGEREF _Toc1013723241 \h</w:instrText>
+              <w:instrText xml:space="preserve">PAGEREF _Toc577272683 \h</w:instrText>
             </w:r>
             <w:r>
               <w:fldChar w:fldCharType="separate"/>
@@ -1062,6 +1141,8 @@
             <w:r>
               <w:rPr>
                 <w:rStyle w:val="Hyperlink"/>
+                <w:sz w:val="20"/>
+                <w:szCs w:val="20"/>
               </w:rPr>
               <w:t>19</w:t>
             </w:r>
@@ -1079,12 +1160,16 @@
             <w:bidi w:val="0"/>
             <w:rPr>
               <w:rStyle w:val="Hyperlink"/>
+              <w:sz w:val="20"/>
+              <w:szCs w:val="20"/>
             </w:rPr>
           </w:pPr>
-          <w:hyperlink w:anchor="_Toc1524616821">
+          <w:hyperlink w:anchor="_Toc2122215627">
             <w:r>
               <w:rPr>
                 <w:rStyle w:val="Hyperlink"/>
+                <w:sz w:val="20"/>
+                <w:szCs w:val="20"/>
               </w:rPr>
               <w:t>5.1 Udostępnianie standardów:</w:t>
             </w:r>
@@ -1095,7 +1180,7 @@
               <w:fldChar w:fldCharType="begin"/>
             </w:r>
             <w:r>
-              <w:instrText xml:space="preserve">PAGEREF _Toc1524616821 \h</w:instrText>
+              <w:instrText xml:space="preserve">PAGEREF _Toc2122215627 \h</w:instrText>
             </w:r>
             <w:r>
               <w:fldChar w:fldCharType="separate"/>
@@ -1103,6 +1188,8 @@
             <w:r>
               <w:rPr>
                 <w:rStyle w:val="Hyperlink"/>
+                <w:sz w:val="20"/>
+                <w:szCs w:val="20"/>
               </w:rPr>
               <w:t>20</w:t>
             </w:r>
@@ -1120,12 +1207,16 @@
             <w:bidi w:val="0"/>
             <w:rPr>
               <w:rStyle w:val="Hyperlink"/>
+              <w:sz w:val="20"/>
+              <w:szCs w:val="20"/>
             </w:rPr>
           </w:pPr>
-          <w:hyperlink w:anchor="_Toc552732680">
+          <w:hyperlink w:anchor="_Toc1634231758">
             <w:r>
               <w:rPr>
                 <w:rStyle w:val="Hyperlink"/>
+                <w:sz w:val="20"/>
+                <w:szCs w:val="20"/>
               </w:rPr>
               <w:t>5.1.1 Strona internetowa:</w:t>
             </w:r>
@@ -1136,7 +1227,7 @@
               <w:fldChar w:fldCharType="begin"/>
             </w:r>
             <w:r>
-              <w:instrText xml:space="preserve">PAGEREF _Toc552732680 \h</w:instrText>
+              <w:instrText xml:space="preserve">PAGEREF _Toc1634231758 \h</w:instrText>
             </w:r>
             <w:r>
               <w:fldChar w:fldCharType="separate"/>
@@ -1144,6 +1235,8 @@
             <w:r>
               <w:rPr>
                 <w:rStyle w:val="Hyperlink"/>
+                <w:sz w:val="20"/>
+                <w:szCs w:val="20"/>
               </w:rPr>
               <w:t>20</w:t>
             </w:r>
@@ -1161,12 +1254,16 @@
             <w:bidi w:val="0"/>
             <w:rPr>
               <w:rStyle w:val="Hyperlink"/>
+              <w:sz w:val="20"/>
+              <w:szCs w:val="20"/>
             </w:rPr>
           </w:pPr>
-          <w:hyperlink w:anchor="_Toc1978339865">
+          <w:hyperlink w:anchor="_Toc1405231601">
             <w:r>
               <w:rPr>
                 <w:rStyle w:val="Hyperlink"/>
+                <w:sz w:val="20"/>
+                <w:szCs w:val="20"/>
               </w:rPr>
               <w:t>5.1.2 Wersja skrócona dla małoletnich:</w:t>
             </w:r>
@@ -1177,7 +1274,7 @@
               <w:fldChar w:fldCharType="begin"/>
             </w:r>
             <w:r>
-              <w:instrText xml:space="preserve">PAGEREF _Toc1978339865 \h</w:instrText>
+              <w:instrText xml:space="preserve">PAGEREF _Toc1405231601 \h</w:instrText>
             </w:r>
             <w:r>
               <w:fldChar w:fldCharType="separate"/>
@@ -1185,6 +1282,8 @@
             <w:r>
               <w:rPr>
                 <w:rStyle w:val="Hyperlink"/>
+                <w:sz w:val="20"/>
+                <w:szCs w:val="20"/>
               </w:rPr>
               <w:t>20</w:t>
             </w:r>
@@ -1202,12 +1301,16 @@
             <w:bidi w:val="0"/>
             <w:rPr>
               <w:rStyle w:val="Hyperlink"/>
+              <w:sz w:val="20"/>
+              <w:szCs w:val="20"/>
             </w:rPr>
           </w:pPr>
-          <w:hyperlink w:anchor="_Toc258077599">
+          <w:hyperlink w:anchor="_Toc1954105060">
             <w:r>
               <w:rPr>
                 <w:rStyle w:val="Hyperlink"/>
+                <w:sz w:val="20"/>
+                <w:szCs w:val="20"/>
               </w:rPr>
               <w:t>5.2 Informowanie rodziców i opiekunów:</w:t>
             </w:r>
@@ -1218,7 +1321,7 @@
               <w:fldChar w:fldCharType="begin"/>
             </w:r>
             <w:r>
-              <w:instrText xml:space="preserve">PAGEREF _Toc258077599 \h</w:instrText>
+              <w:instrText xml:space="preserve">PAGEREF _Toc1954105060 \h</w:instrText>
             </w:r>
             <w:r>
               <w:fldChar w:fldCharType="separate"/>
@@ -1226,6 +1329,8 @@
             <w:r>
               <w:rPr>
                 <w:rStyle w:val="Hyperlink"/>
+                <w:sz w:val="20"/>
+                <w:szCs w:val="20"/>
               </w:rPr>
               <w:t>20</w:t>
             </w:r>
@@ -1243,12 +1348,16 @@
             <w:bidi w:val="0"/>
             <w:rPr>
               <w:rStyle w:val="Hyperlink"/>
+              <w:sz w:val="20"/>
+              <w:szCs w:val="20"/>
             </w:rPr>
           </w:pPr>
-          <w:hyperlink w:anchor="_Toc806777285">
+          <w:hyperlink w:anchor="_Toc1080803609">
             <w:r>
               <w:rPr>
                 <w:rStyle w:val="Hyperlink"/>
+                <w:sz w:val="20"/>
+                <w:szCs w:val="20"/>
               </w:rPr>
               <w:t>6. Sposób dokumentowania i zasady przechowywania ujawnionych lub zgłoszonych incydentów lub zdarzeń zagrażających dobru małoletniego</w:t>
             </w:r>
@@ -1259,7 +1368,7 @@
               <w:fldChar w:fldCharType="begin"/>
             </w:r>
             <w:r>
-              <w:instrText xml:space="preserve">PAGEREF _Toc806777285 \h</w:instrText>
+              <w:instrText xml:space="preserve">PAGEREF _Toc1080803609 \h</w:instrText>
             </w:r>
             <w:r>
               <w:fldChar w:fldCharType="separate"/>
@@ -1267,6 +1376,8 @@
             <w:r>
               <w:rPr>
                 <w:rStyle w:val="Hyperlink"/>
+                <w:sz w:val="20"/>
+                <w:szCs w:val="20"/>
               </w:rPr>
               <w:t>20</w:t>
             </w:r>
@@ -1284,12 +1395,16 @@
             <w:bidi w:val="0"/>
             <w:rPr>
               <w:rStyle w:val="Hyperlink"/>
+              <w:sz w:val="20"/>
+              <w:szCs w:val="20"/>
             </w:rPr>
           </w:pPr>
-          <w:hyperlink w:anchor="_Toc184459453">
+          <w:hyperlink w:anchor="_Toc428353239">
             <w:r>
               <w:rPr>
                 <w:rStyle w:val="Hyperlink"/>
+                <w:sz w:val="20"/>
+                <w:szCs w:val="20"/>
               </w:rPr>
               <w:t>6.1 Przechowywanie dokumentacji:</w:t>
             </w:r>
@@ -1300,7 +1415,7 @@
               <w:fldChar w:fldCharType="begin"/>
             </w:r>
             <w:r>
-              <w:instrText xml:space="preserve">PAGEREF _Toc184459453 \h</w:instrText>
+              <w:instrText xml:space="preserve">PAGEREF _Toc428353239 \h</w:instrText>
             </w:r>
             <w:r>
               <w:fldChar w:fldCharType="separate"/>
@@ -1308,6 +1423,8 @@
             <w:r>
               <w:rPr>
                 <w:rStyle w:val="Hyperlink"/>
+                <w:sz w:val="20"/>
+                <w:szCs w:val="20"/>
               </w:rPr>
               <w:t>21</w:t>
             </w:r>
@@ -1325,12 +1442,16 @@
             <w:bidi w:val="0"/>
             <w:rPr>
               <w:rStyle w:val="Hyperlink"/>
+              <w:sz w:val="20"/>
+              <w:szCs w:val="20"/>
             </w:rPr>
           </w:pPr>
-          <w:hyperlink w:anchor="_Toc2034108306">
+          <w:hyperlink w:anchor="_Toc1058116543">
             <w:r>
               <w:rPr>
                 <w:rStyle w:val="Hyperlink"/>
+                <w:sz w:val="20"/>
+                <w:szCs w:val="20"/>
               </w:rPr>
               <w:t>6.1.1 Bezpieczeństwo i poufność:</w:t>
             </w:r>
@@ -1341,7 +1462,7 @@
               <w:fldChar w:fldCharType="begin"/>
             </w:r>
             <w:r>
-              <w:instrText xml:space="preserve">PAGEREF _Toc2034108306 \h</w:instrText>
+              <w:instrText xml:space="preserve">PAGEREF _Toc1058116543 \h</w:instrText>
             </w:r>
             <w:r>
               <w:fldChar w:fldCharType="separate"/>
@@ -1349,6 +1470,8 @@
             <w:r>
               <w:rPr>
                 <w:rStyle w:val="Hyperlink"/>
+                <w:sz w:val="20"/>
+                <w:szCs w:val="20"/>
               </w:rPr>
               <w:t>21</w:t>
             </w:r>
@@ -1366,12 +1489,16 @@
             <w:bidi w:val="0"/>
             <w:rPr>
               <w:rStyle w:val="Hyperlink"/>
+              <w:sz w:val="20"/>
+              <w:szCs w:val="20"/>
             </w:rPr>
           </w:pPr>
-          <w:hyperlink w:anchor="_Toc436141032">
+          <w:hyperlink w:anchor="_Toc1914615395">
             <w:r>
               <w:rPr>
                 <w:rStyle w:val="Hyperlink"/>
+                <w:sz w:val="20"/>
+                <w:szCs w:val="20"/>
               </w:rPr>
               <w:t>6.1.2 Czas przechowywania dokumentów:</w:t>
             </w:r>
@@ -1382,7 +1509,7 @@
               <w:fldChar w:fldCharType="begin"/>
             </w:r>
             <w:r>
-              <w:instrText xml:space="preserve">PAGEREF _Toc436141032 \h</w:instrText>
+              <w:instrText xml:space="preserve">PAGEREF _Toc1914615395 \h</w:instrText>
             </w:r>
             <w:r>
               <w:fldChar w:fldCharType="separate"/>
@@ -1390,6 +1517,8 @@
             <w:r>
               <w:rPr>
                 <w:rStyle w:val="Hyperlink"/>
+                <w:sz w:val="20"/>
+                <w:szCs w:val="20"/>
               </w:rPr>
               <w:t>21</w:t>
             </w:r>
@@ -1407,12 +1536,16 @@
             <w:bidi w:val="0"/>
             <w:rPr>
               <w:rStyle w:val="Hyperlink"/>
+              <w:sz w:val="20"/>
+              <w:szCs w:val="20"/>
             </w:rPr>
           </w:pPr>
-          <w:hyperlink w:anchor="_Toc828044275">
+          <w:hyperlink w:anchor="_Toc157142681">
             <w:r>
               <w:rPr>
                 <w:rStyle w:val="Hyperlink"/>
+                <w:sz w:val="20"/>
+                <w:szCs w:val="20"/>
               </w:rPr>
               <w:t>6.1.3 Dostęp do dokumentacji:</w:t>
             </w:r>
@@ -1423,7 +1556,7 @@
               <w:fldChar w:fldCharType="begin"/>
             </w:r>
             <w:r>
-              <w:instrText xml:space="preserve">PAGEREF _Toc828044275 \h</w:instrText>
+              <w:instrText xml:space="preserve">PAGEREF _Toc157142681 \h</w:instrText>
             </w:r>
             <w:r>
               <w:fldChar w:fldCharType="separate"/>
@@ -1431,6 +1564,8 @@
             <w:r>
               <w:rPr>
                 <w:rStyle w:val="Hyperlink"/>
+                <w:sz w:val="20"/>
+                <w:szCs w:val="20"/>
               </w:rPr>
               <w:t>21</w:t>
             </w:r>
@@ -1448,12 +1583,16 @@
             <w:bidi w:val="0"/>
             <w:rPr>
               <w:rStyle w:val="Hyperlink"/>
+              <w:sz w:val="20"/>
+              <w:szCs w:val="20"/>
             </w:rPr>
           </w:pPr>
-          <w:hyperlink w:anchor="_Toc1162757092">
+          <w:hyperlink w:anchor="_Toc1765863415">
             <w:r>
               <w:rPr>
                 <w:rStyle w:val="Hyperlink"/>
+                <w:sz w:val="20"/>
+                <w:szCs w:val="20"/>
               </w:rPr>
               <w:t>6.2 Procedura zgłaszania incydentów:</w:t>
             </w:r>
@@ -1464,7 +1603,7 @@
               <w:fldChar w:fldCharType="begin"/>
             </w:r>
             <w:r>
-              <w:instrText xml:space="preserve">PAGEREF _Toc1162757092 \h</w:instrText>
+              <w:instrText xml:space="preserve">PAGEREF _Toc1765863415 \h</w:instrText>
             </w:r>
             <w:r>
               <w:fldChar w:fldCharType="separate"/>
@@ -1472,6 +1611,8 @@
             <w:r>
               <w:rPr>
                 <w:rStyle w:val="Hyperlink"/>
+                <w:sz w:val="20"/>
+                <w:szCs w:val="20"/>
               </w:rPr>
               <w:t>22</w:t>
             </w:r>
@@ -1489,12 +1630,16 @@
             <w:bidi w:val="0"/>
             <w:rPr>
               <w:rStyle w:val="Hyperlink"/>
+              <w:sz w:val="20"/>
+              <w:szCs w:val="20"/>
             </w:rPr>
           </w:pPr>
-          <w:hyperlink w:anchor="_Toc678580098">
+          <w:hyperlink w:anchor="_Toc1354389388">
             <w:r>
               <w:rPr>
                 <w:rStyle w:val="Hyperlink"/>
+                <w:sz w:val="20"/>
+                <w:szCs w:val="20"/>
               </w:rPr>
               <w:t>6.2.1 Zgłoszenie incydentu:</w:t>
             </w:r>
@@ -1505,7 +1650,7 @@
               <w:fldChar w:fldCharType="begin"/>
             </w:r>
             <w:r>
-              <w:instrText xml:space="preserve">PAGEREF _Toc678580098 \h</w:instrText>
+              <w:instrText xml:space="preserve">PAGEREF _Toc1354389388 \h</w:instrText>
             </w:r>
             <w:r>
               <w:fldChar w:fldCharType="separate"/>
@@ -1513,6 +1658,8 @@
             <w:r>
               <w:rPr>
                 <w:rStyle w:val="Hyperlink"/>
+                <w:sz w:val="20"/>
+                <w:szCs w:val="20"/>
               </w:rPr>
               <w:t>22</w:t>
             </w:r>
@@ -1530,12 +1677,16 @@
             <w:bidi w:val="0"/>
             <w:rPr>
               <w:rStyle w:val="Hyperlink"/>
+              <w:sz w:val="20"/>
+              <w:szCs w:val="20"/>
             </w:rPr>
           </w:pPr>
-          <w:hyperlink w:anchor="_Toc203622430">
+          <w:hyperlink w:anchor="_Toc1436143076">
             <w:r>
               <w:rPr>
                 <w:rStyle w:val="Hyperlink"/>
+                <w:sz w:val="20"/>
+                <w:szCs w:val="20"/>
               </w:rPr>
               <w:t>6.2.2 Rejestracja zgłoszenia:</w:t>
             </w:r>
@@ -1546,7 +1697,7 @@
               <w:fldChar w:fldCharType="begin"/>
             </w:r>
             <w:r>
-              <w:instrText xml:space="preserve">PAGEREF _Toc203622430 \h</w:instrText>
+              <w:instrText xml:space="preserve">PAGEREF _Toc1436143076 \h</w:instrText>
             </w:r>
             <w:r>
               <w:fldChar w:fldCharType="separate"/>
@@ -1554,8 +1705,104 @@
             <w:r>
               <w:rPr>
                 <w:rStyle w:val="Hyperlink"/>
+                <w:sz w:val="20"/>
+                <w:szCs w:val="20"/>
               </w:rPr>
               <w:t>22</w:t>
+            </w:r>
+            <w:r>
+              <w:fldChar w:fldCharType="end"/>
+            </w:r>
+          </w:hyperlink>
+        </w:p>
+        <w:p>
+          <w:pPr>
+            <w:pStyle w:val="TOC1"/>
+            <w:tabs>
+              <w:tab w:val="right" w:leader="dot" w:pos="9015"/>
+            </w:tabs>
+            <w:bidi w:val="0"/>
+            <w:rPr>
+              <w:rStyle w:val="Hyperlink"/>
+              <w:sz w:val="20"/>
+              <w:szCs w:val="20"/>
+            </w:rPr>
+          </w:pPr>
+          <w:hyperlink w:anchor="_Toc898767099">
+            <w:r>
+              <w:rPr>
+                <w:rStyle w:val="Hyperlink"/>
+                <w:sz w:val="20"/>
+                <w:szCs w:val="20"/>
+              </w:rPr>
+              <w:t>7. Zasady korzystania z urządzeń elektronicznych z dostępem do sieci internet.</w:t>
+            </w:r>
+            <w:r>
+              <w:tab/>
+            </w:r>
+            <w:r>
+              <w:fldChar w:fldCharType="begin"/>
+            </w:r>
+            <w:r>
+              <w:instrText xml:space="preserve">PAGEREF _Toc898767099 \h</w:instrText>
+            </w:r>
+            <w:r>
+              <w:fldChar w:fldCharType="separate"/>
+            </w:r>
+            <w:r>
+              <w:rPr>
+                <w:rStyle w:val="Hyperlink"/>
+                <w:sz w:val="20"/>
+                <w:szCs w:val="20"/>
+              </w:rPr>
+              <w:t>23</w:t>
+            </w:r>
+            <w:r>
+              <w:fldChar w:fldCharType="end"/>
+            </w:r>
+          </w:hyperlink>
+        </w:p>
+        <w:p>
+          <w:pPr>
+            <w:pStyle w:val="TOC1"/>
+            <w:tabs>
+              <w:tab w:val="right" w:leader="dot" w:pos="9015"/>
+            </w:tabs>
+            <w:bidi w:val="0"/>
+            <w:rPr>
+              <w:rStyle w:val="Hyperlink"/>
+              <w:sz w:val="20"/>
+              <w:szCs w:val="20"/>
+            </w:rPr>
+          </w:pPr>
+          <w:hyperlink w:anchor="_Toc907248157">
+            <w:r>
+              <w:rPr>
+                <w:rStyle w:val="Hyperlink"/>
+                <w:sz w:val="20"/>
+                <w:szCs w:val="20"/>
+              </w:rPr>
+              <w:t>8. Przepisy końcowe</w:t>
+            </w:r>
+            <w:r>
+              <w:tab/>
+            </w:r>
+            <w:r>
+              <w:fldChar w:fldCharType="begin"/>
+            </w:r>
+            <w:r>
+              <w:instrText xml:space="preserve">PAGEREF _Toc907248157 \h</w:instrText>
+            </w:r>
+            <w:r>
+              <w:fldChar w:fldCharType="separate"/>
+            </w:r>
+            <w:r>
+              <w:rPr>
+                <w:rStyle w:val="Hyperlink"/>
+                <w:sz w:val="20"/>
+                <w:szCs w:val="20"/>
+              </w:rPr>
+              <w:t>23</w:t>
             </w:r>
             <w:r>
               <w:fldChar w:fldCharType="end"/>
@@ -1606,7 +1853,7 @@
           <w:lang w:val="pl-PL"/>
         </w:rPr>
       </w:pPr>
-      <w:bookmarkStart w:name="_Toc379126434" w:id="248239858"/>
+      <w:bookmarkStart w:name="_Toc928912501" w:id="836895055"/>
       <w:r>
         <w:rPr>
           <w:rFonts w:ascii="system-ui" w:hAnsi="system-ui" w:eastAsia="system-ui" w:cs="system-ui"/>
@@ -1615,7 +1862,7 @@
         </w:rPr>
         <w:t>Preambuła</w:t>
       </w:r>
-      <w:bookmarkEnd w:id="248239858"/>
+      <w:bookmarkEnd w:id="836895055"/>
     </w:p>
     <w:p xmlns:wp14="http://schemas.microsoft.com/office/word/2010/wordml" wp14:paraId="4DBE3CAE" wp14:textId="0839CE8E">
       <w:pPr>
@@ -1742,7 +1989,7 @@
           <w:lang w:val="pl-PL"/>
         </w:rPr>
       </w:pPr>
-      <w:bookmarkStart w:name="_Toc823709779" w:id="119834226"/>
+      <w:bookmarkStart w:name="_Toc428809535" w:id="403767649"/>
       <w:r>
         <w:rPr>
           <w:rFonts w:ascii="system-ui" w:hAnsi="system-ui" w:eastAsia="system-ui" w:cs="system-ui"/>
@@ -1751,7 +1998,7 @@
         </w:rPr>
         <w:t>DEFINICJE</w:t>
       </w:r>
-      <w:bookmarkEnd w:id="119834226"/>
+      <w:bookmarkEnd w:id="403767649"/>
     </w:p>
     <w:p xmlns:wp14="http://schemas.microsoft.com/office/word/2010/wordml" wp14:paraId="1BD62DF0" wp14:textId="16236932">
       <w:pPr>
@@ -2339,7 +2586,7 @@
           <w:lang w:val="pl-PL"/>
         </w:rPr>
       </w:pPr>
-      <w:bookmarkStart w:name="_Toc1383581128" w:id="1616095082"/>
+      <w:bookmarkStart w:name="_Toc358210346" w:id="230650626"/>
       <w:r>
         <w:rPr>
           <w:rFonts w:ascii="system-ui" w:hAnsi="system-ui" w:eastAsia="system-ui" w:cs="system-ui"/>
@@ -2348,7 +2595,7 @@
         </w:rPr>
         <w:t>1. Zasady zapewniające bezpieczne relacje między małoletnim a personelem placówki lub organizatora</w:t>
       </w:r>
-      <w:bookmarkEnd w:id="1616095082"/>
+      <w:bookmarkEnd w:id="230650626"/>
     </w:p>
     <w:p xmlns:wp14="http://schemas.microsoft.com/office/word/2010/wordml" wp14:paraId="54ABCFC2" wp14:textId="4768D73F">
       <w:pPr>
@@ -3985,7 +4232,7 @@
           <w:lang w:val="pl-PL"/>
         </w:rPr>
       </w:pPr>
-      <w:bookmarkStart w:name="_Toc1241777136" w:id="1017089838"/>
+      <w:bookmarkStart w:name="_Toc615478393" w:id="2111487145"/>
       <w:r>
         <w:rPr>
           <w:rFonts w:ascii="system-ui" w:hAnsi="system-ui" w:eastAsia="system-ui" w:cs="system-ui"/>
@@ -3996,7 +4243,7 @@
         </w:rPr>
         <w:t>2. Zasady i procedurę podejmowania interwencji w sytuacji podejrzenia lub posiadania informacji o krzywdzeniu małoletniego</w:t>
       </w:r>
-      <w:bookmarkEnd w:id="1017089838"/>
+      <w:bookmarkEnd w:id="2111487145"/>
     </w:p>
     <w:p>
       <w:pPr>
@@ -5027,7 +5274,7 @@
           <w:lang w:val="pl-PL"/>
         </w:rPr>
       </w:pPr>
-      <w:bookmarkStart w:name="_Toc1165690728" w:id="1253167207"/>
+      <w:bookmarkStart w:name="_Toc23228849" w:id="1018017408"/>
       <w:r>
         <w:rPr>
           <w:rFonts w:ascii="system-ui" w:hAnsi="system-ui" w:eastAsia="system-ui" w:cs="system-ui"/>
@@ -5068,7 +5315,7 @@
         </w:rPr>
         <w:t>a</w:t>
       </w:r>
-      <w:bookmarkEnd w:id="1253167207"/>
+      <w:bookmarkEnd w:id="1018017408"/>
     </w:p>
     <w:p>
       <w:pPr>
@@ -5427,7 +5674,7 @@
           <w:lang w:val="pl-PL"/>
         </w:rPr>
       </w:pPr>
-      <w:bookmarkStart w:name="_Toc1015677799" w:id="964254623"/>
+      <w:bookmarkStart w:name="_Toc560335162" w:id="691204202"/>
       <w:r>
         <w:rPr>
           <w:rFonts w:ascii="system-ui" w:hAnsi="system-ui" w:eastAsia="system-ui" w:cs="system-ui"/>
@@ -5448,7 +5695,7 @@
         </w:rPr>
         <w:t>racownik niewłaściwie zachował się wobec małoletniego</w:t>
       </w:r>
-      <w:bookmarkEnd w:id="964254623"/>
+      <w:bookmarkEnd w:id="691204202"/>
     </w:p>
     <w:p>
       <w:pPr>
@@ -5636,7 +5883,7 @@
           <w:lang w:val="pl-PL"/>
         </w:rPr>
       </w:pPr>
-      <w:bookmarkStart w:name="_Toc1262072477" w:id="2056769809"/>
+      <w:bookmarkStart w:name="_Toc1252732550" w:id="1020515519"/>
       <w:r>
         <w:rPr>
           <w:rFonts w:ascii="system-ui" w:hAnsi="system-ui" w:eastAsia="system-ui" w:cs="system-ui"/>
@@ -5647,7 +5894,7 @@
         </w:rPr>
         <w:t>2.3 Krzywdzenie przez osobę dorosłą</w:t>
       </w:r>
-      <w:bookmarkEnd w:id="2056769809"/>
+      <w:bookmarkEnd w:id="1020515519"/>
     </w:p>
     <w:p>
       <w:pPr>
@@ -6316,7 +6563,7 @@
           <w:lang w:val="pl-PL"/>
         </w:rPr>
       </w:pPr>
-      <w:bookmarkStart w:name="_Toc1864939965" w:id="1296772274"/>
+      <w:bookmarkStart w:name="_Toc44970474" w:id="253644131"/>
       <w:r>
         <w:rPr>
           <w:rFonts w:ascii="system-ui" w:hAnsi="system-ui" w:eastAsia="system-ui" w:cs="system-ui"/>
@@ -6327,7 +6574,7 @@
         </w:rPr>
         <w:t>2.4 Procedura sytuacji nagłej</w:t>
       </w:r>
-      <w:bookmarkEnd w:id="1296772274"/>
+      <w:bookmarkEnd w:id="253644131"/>
     </w:p>
     <w:p>
       <w:pPr>
@@ -6419,7 +6666,7 @@
           <w:lang w:val="pl-PL"/>
         </w:rPr>
       </w:pPr>
-      <w:bookmarkStart w:name="_Toc540042757" w:id="1796652045"/>
+      <w:bookmarkStart w:name="_Toc349143091" w:id="1334637225"/>
       <w:r>
         <w:rPr>
           <w:rFonts w:ascii="system-ui" w:hAnsi="system-ui" w:eastAsia="system-ui" w:cs="system-ui"/>
@@ -6430,7 +6677,7 @@
         </w:rPr>
         <w:t>2.5 Przemoc w domu</w:t>
       </w:r>
-      <w:bookmarkEnd w:id="1796652045"/>
+      <w:bookmarkEnd w:id="1334637225"/>
     </w:p>
     <w:p>
       <w:pPr>
@@ -6508,7 +6755,7 @@
           <w:lang w:val="pl-PL"/>
         </w:rPr>
       </w:pPr>
-      <w:bookmarkStart w:name="_Toc1622624855" w:id="1874488264"/>
+      <w:bookmarkStart w:name="_Toc1601446664" w:id="872014150"/>
       <w:r>
         <w:rPr>
           <w:rFonts w:ascii="system-ui" w:hAnsi="system-ui" w:eastAsia="system-ui" w:cs="system-ui"/>
@@ -6519,7 +6766,7 @@
         </w:rPr>
         <w:t>3. Zasady przeglądu i aktualizacji standardów</w:t>
       </w:r>
-      <w:bookmarkEnd w:id="1874488264"/>
+      <w:bookmarkEnd w:id="872014150"/>
     </w:p>
     <w:p>
       <w:pPr>
@@ -6645,7 +6892,7 @@
           <w:lang w:val="pl-PL"/>
         </w:rPr>
       </w:pPr>
-      <w:bookmarkStart w:name="_Toc964552301" w:id="1698205800"/>
+      <w:bookmarkStart w:name="_Toc558345628" w:id="1535497106"/>
       <w:r>
         <w:rPr>
           <w:rFonts w:ascii="system-ui" w:hAnsi="system-ui" w:eastAsia="system-ui" w:cs="system-ui"/>
@@ -6662,7 +6909,7 @@
         </w:rPr>
         <w:t>. Zakres kompetencji osoby odpowiedzialnej za przygotowanie personelu placówki lub organizatora do stosowania standardów, zasady przygotowania tego personelu do ich stosowania oraz sposób dokumentowania tej czynności</w:t>
       </w:r>
-      <w:bookmarkEnd w:id="1698205800"/>
+      <w:bookmarkEnd w:id="1535497106"/>
       <w:r>
         <w:rPr>
           <w:rFonts w:ascii="system-ui" w:hAnsi="system-ui" w:eastAsia="system-ui" w:cs="system-ui"/>
@@ -6845,7 +7092,7 @@
           <w:lang w:val="pl-PL"/>
         </w:rPr>
       </w:pPr>
-      <w:bookmarkStart w:name="_Toc1038627011" w:id="1756529760"/>
+      <w:bookmarkStart w:name="_Toc2066303235" w:id="1266018776"/>
       <w:r>
         <w:rPr>
           <w:rFonts w:ascii="system-ui" w:hAnsi="system-ui" w:eastAsia="system-ui" w:cs="system-ui"/>
@@ -6862,7 +7109,7 @@
         </w:rPr>
         <w:t>.1 Zasady przygotowania personelu do stosowania standardów</w:t>
       </w:r>
-      <w:bookmarkEnd w:id="1756529760"/>
+      <w:bookmarkEnd w:id="1266018776"/>
     </w:p>
     <w:p>
       <w:pPr>
@@ -6916,7 +7163,7 @@
           <w:lang w:val="pl-PL"/>
         </w:rPr>
       </w:pPr>
-      <w:bookmarkStart w:name="_Toc788065271" w:id="651387585"/>
+      <w:bookmarkStart w:name="_Toc2086287000" w:id="1800806073"/>
       <w:r>
         <w:rPr>
           <w:noProof w:val="0"/>
@@ -6931,7 +7178,7 @@
         </w:rPr>
         <w:t>Sposób dokumentowania czynności</w:t>
       </w:r>
-      <w:bookmarkEnd w:id="651387585"/>
+      <w:bookmarkEnd w:id="1800806073"/>
     </w:p>
     <w:p>
       <w:pPr>
@@ -7089,7 +7336,7 @@
           <w:lang w:val="pl-PL"/>
         </w:rPr>
       </w:pPr>
-      <w:bookmarkStart w:name="_Toc1013723241" w:id="1557738637"/>
+      <w:bookmarkStart w:name="_Toc577272683" w:id="968908258"/>
       <w:r>
         <w:rPr>
           <w:noProof w:val="0"/>
@@ -7097,7 +7344,7 @@
         </w:rPr>
         <w:t>5. Zasady i sposób udostępniania rodzicom albo opiekunom prawnym lub faktycznym oraz małoletnim standardów do zaznajomienia się z nimi i ich stosowania</w:t>
       </w:r>
-      <w:bookmarkEnd w:id="1557738637"/>
+      <w:bookmarkEnd w:id="968908258"/>
     </w:p>
     <w:p>
       <w:pPr>
@@ -7131,7 +7378,7 @@
           <w:lang w:val="pl-PL"/>
         </w:rPr>
       </w:pPr>
-      <w:bookmarkStart w:name="_Toc1524616821" w:id="2040122111"/>
+      <w:bookmarkStart w:name="_Toc2122215627" w:id="2016157055"/>
       <w:r>
         <w:rPr>
           <w:noProof w:val="0"/>
@@ -7139,7 +7386,7 @@
         </w:rPr>
         <w:t>5.1 Udostępnianie standardów:</w:t>
       </w:r>
-      <w:bookmarkEnd w:id="2040122111"/>
+      <w:bookmarkEnd w:id="2016157055"/>
     </w:p>
     <w:p>
       <w:pPr>
@@ -7155,7 +7402,7 @@
           <w:lang w:val="pl-PL"/>
         </w:rPr>
       </w:pPr>
-      <w:bookmarkStart w:name="_Toc552732680" w:id="1508741121"/>
+      <w:bookmarkStart w:name="_Toc1634231758" w:id="1244185255"/>
       <w:r>
         <w:rPr>
           <w:noProof w:val="0"/>
@@ -7163,7 +7410,7 @@
         </w:rPr>
         <w:t>5.1.1 Strona internetowa:</w:t>
       </w:r>
-      <w:bookmarkEnd w:id="1508741121"/>
+      <w:bookmarkEnd w:id="1244185255"/>
     </w:p>
     <w:p>
       <w:pPr>
@@ -7256,7 +7503,7 @@
           <w:lang w:val="pl-PL"/>
         </w:rPr>
       </w:pPr>
-      <w:bookmarkStart w:name="_Toc1978339865" w:id="889372466"/>
+      <w:bookmarkStart w:name="_Toc1405231601" w:id="1442644888"/>
       <w:r>
         <w:rPr>
           <w:noProof w:val="0"/>
@@ -7264,7 +7511,7 @@
         </w:rPr>
         <w:t>5.1.2 Wersja skrócona dla małoletnich:</w:t>
       </w:r>
-      <w:bookmarkEnd w:id="889372466"/>
+      <w:bookmarkEnd w:id="1442644888"/>
     </w:p>
     <w:p>
       <w:pPr>
@@ -7328,7 +7575,7 @@
           <w:lang w:val="pl-PL"/>
         </w:rPr>
       </w:pPr>
-      <w:bookmarkStart w:name="_Toc258077599" w:id="1576025551"/>
+      <w:bookmarkStart w:name="_Toc1954105060" w:id="946552372"/>
       <w:r>
         <w:rPr>
           <w:noProof w:val="0"/>
@@ -7343,7 +7590,7 @@
         </w:rPr>
         <w:t>Informowanie rodziców i opiekunów:</w:t>
       </w:r>
-      <w:bookmarkEnd w:id="1576025551"/>
+      <w:bookmarkEnd w:id="946552372"/>
     </w:p>
     <w:p>
       <w:pPr>
@@ -7448,7 +7695,7 @@
           <w:lang w:val="pl-PL"/>
         </w:rPr>
       </w:pPr>
-      <w:bookmarkStart w:name="_Toc806777285" w:id="1684034323"/>
+      <w:bookmarkStart w:name="_Toc1080803609" w:id="849011093"/>
       <w:r>
         <w:rPr>
           <w:noProof w:val="0"/>
@@ -7463,7 +7710,7 @@
         </w:rPr>
         <w:t>. Sposób dokumentowania i zasady przechowywania ujawnionych lub zgłoszonych incydentów lub zdarzeń zagrażających dobru małoletniego</w:t>
       </w:r>
-      <w:bookmarkEnd w:id="1684034323"/>
+      <w:bookmarkEnd w:id="849011093"/>
     </w:p>
     <w:p>
       <w:pPr>
@@ -7700,7 +7947,7 @@
           <w:lang w:val="pl-PL"/>
         </w:rPr>
       </w:pPr>
-      <w:bookmarkStart w:name="_Toc184459453" w:id="993880491"/>
+      <w:bookmarkStart w:name="_Toc428353239" w:id="2031032484"/>
       <w:r>
         <w:rPr>
           <w:noProof w:val="0"/>
@@ -7722,7 +7969,7 @@
         </w:rPr>
         <w:t>Przechowywanie dokumentacji:</w:t>
       </w:r>
-      <w:bookmarkEnd w:id="993880491"/>
+      <w:bookmarkEnd w:id="2031032484"/>
     </w:p>
     <w:p>
       <w:pPr>
@@ -7738,7 +7985,7 @@
           <w:lang w:val="pl-PL"/>
         </w:rPr>
       </w:pPr>
-      <w:bookmarkStart w:name="_Toc2034108306" w:id="321715619"/>
+      <w:bookmarkStart w:name="_Toc1058116543" w:id="2090642293"/>
       <w:r>
         <w:rPr>
           <w:noProof w:val="0"/>
@@ -7760,7 +8007,7 @@
         </w:rPr>
         <w:t>Bezpieczeństwo i poufność:</w:t>
       </w:r>
-      <w:bookmarkEnd w:id="321715619"/>
+      <w:bookmarkEnd w:id="2090642293"/>
     </w:p>
     <w:p>
       <w:pPr>
@@ -7825,7 +8072,7 @@
           <w:lang w:val="pl-PL"/>
         </w:rPr>
       </w:pPr>
-      <w:bookmarkStart w:name="_Toc436141032" w:id="1369059510"/>
+      <w:bookmarkStart w:name="_Toc1914615395" w:id="927797876"/>
       <w:r>
         <w:rPr>
           <w:noProof w:val="0"/>
@@ -7861,7 +8108,7 @@
         </w:rPr>
         <w:t>:</w:t>
       </w:r>
-      <w:bookmarkEnd w:id="1369059510"/>
+      <w:bookmarkEnd w:id="927797876"/>
     </w:p>
     <w:p>
       <w:pPr>
@@ -7904,7 +8151,7 @@
           <w:lang w:val="pl-PL"/>
         </w:rPr>
       </w:pPr>
-      <w:bookmarkStart w:name="_Toc828044275" w:id="1598974079"/>
+      <w:bookmarkStart w:name="_Toc157142681" w:id="462053963"/>
       <w:r>
         <w:rPr>
           <w:noProof w:val="0"/>
@@ -7926,7 +8173,7 @@
         </w:rPr>
         <w:t>Dostęp do dokumentacji:</w:t>
       </w:r>
-      <w:bookmarkEnd w:id="1598974079"/>
+      <w:bookmarkEnd w:id="462053963"/>
     </w:p>
     <w:p>
       <w:pPr>
@@ -8046,7 +8293,7 @@
           <w:lang w:val="pl-PL"/>
         </w:rPr>
       </w:pPr>
-      <w:bookmarkStart w:name="_Toc1162757092" w:id="768691903"/>
+      <w:bookmarkStart w:name="_Toc1765863415" w:id="2144997914"/>
       <w:r>
         <w:rPr>
           <w:noProof w:val="0"/>
@@ -8054,7 +8301,7 @@
         </w:rPr>
         <w:t>6.2 Procedura zgłaszania incydentów:</w:t>
       </w:r>
-      <w:bookmarkEnd w:id="768691903"/>
+      <w:bookmarkEnd w:id="2144997914"/>
     </w:p>
     <w:p>
       <w:pPr>
@@ -8079,7 +8326,7 @@
           <w:lang w:val="pl-PL"/>
         </w:rPr>
       </w:pPr>
-      <w:bookmarkStart w:name="_Toc678580098" w:id="715448414"/>
+      <w:bookmarkStart w:name="_Toc1354389388" w:id="1998468017"/>
       <w:r>
         <w:rPr>
           <w:noProof w:val="0"/>
@@ -8087,7 +8334,7 @@
         </w:rPr>
         <w:t>6.2.1 Zgłoszenie incydentu:</w:t>
       </w:r>
-      <w:bookmarkEnd w:id="715448414"/>
+      <w:bookmarkEnd w:id="1998468017"/>
     </w:p>
     <w:p>
       <w:pPr>
@@ -8157,7 +8404,7 @@
           <w:lang w:val="pl-PL"/>
         </w:rPr>
       </w:pPr>
-      <w:bookmarkStart w:name="_Toc203622430" w:id="1214627806"/>
+      <w:bookmarkStart w:name="_Toc1436143076" w:id="1976774062"/>
       <w:r>
         <w:rPr>
           <w:noProof w:val="0"/>
@@ -8165,7 +8412,7 @@
         </w:rPr>
         <w:t>6.2.2 Rejestracja zgłoszenia:</w:t>
       </w:r>
-      <w:bookmarkEnd w:id="1214627806"/>
+      <w:bookmarkEnd w:id="1976774062"/>
     </w:p>
     <w:p>
       <w:pPr>
@@ -8263,6 +8510,235 @@
     <w:p>
       <w:pPr>
         <w:pStyle w:val="Normal"/>
+      </w:pPr>
+    </w:p>
+    <w:p>
+      <w:pPr>
+        <w:pStyle w:val="Normal"/>
+      </w:pPr>
+    </w:p>
+    <w:p>
+      <w:pPr>
+        <w:pStyle w:val="Normal"/>
+      </w:pPr>
+    </w:p>
+    <w:p>
+      <w:pPr>
+        <w:pStyle w:val="Normal"/>
+      </w:pPr>
+    </w:p>
+    <w:p>
+      <w:pPr>
+        <w:pStyle w:val="Normal"/>
+      </w:pPr>
+    </w:p>
+    <w:p>
+      <w:pPr>
+        <w:pStyle w:val="Normal"/>
+      </w:pPr>
+    </w:p>
+    <w:p>
+      <w:pPr>
+        <w:pStyle w:val="Normal"/>
+      </w:pPr>
+    </w:p>
+    <w:p>
+      <w:pPr>
+        <w:pStyle w:val="Normal"/>
+      </w:pPr>
+    </w:p>
+    <w:p>
+      <w:pPr>
+        <w:pStyle w:val="Normal"/>
+      </w:pPr>
+    </w:p>
+    <w:p>
+      <w:pPr>
+        <w:pStyle w:val="Normal"/>
+      </w:pPr>
+    </w:p>
+    <w:p>
+      <w:pPr>
+        <w:pStyle w:val="Normal"/>
+        <w:rPr>
+          <w:rFonts w:ascii="system-ui" w:hAnsi="system-ui" w:eastAsia="system-ui" w:cs="system-ui"/>
+          <w:b w:val="0"/>
+          <w:bCs w:val="0"/>
+          <w:i w:val="0"/>
+          <w:iCs w:val="0"/>
+          <w:caps w:val="0"/>
+          <w:smallCaps w:val="0"/>
+          <w:noProof w:val="0"/>
+          <w:color w:val="222222"/>
+          <w:sz w:val="24"/>
+          <w:szCs w:val="24"/>
+          <w:lang w:val="pl-PL"/>
+        </w:rPr>
+      </w:pPr>
+    </w:p>
+    <w:p>
+      <w:pPr>
+        <w:pStyle w:val="Heading1"/>
+        <w:rPr>
+          <w:noProof w:val="0"/>
+          <w:lang w:val="pl-PL"/>
+        </w:rPr>
+      </w:pPr>
+      <w:bookmarkStart w:name="_Toc898767099" w:id="233545283"/>
+      <w:r>
+        <w:rPr>
+          <w:noProof w:val="0"/>
+          <w:lang w:val="pl-PL"/>
+        </w:rPr>
+        <w:t xml:space="preserve">7. Zasady korzystania z urządzeń elektronicznych z dostępem do sieci </w:t>
+      </w:r>
+      <w:r>
+        <w:rPr>
+          <w:noProof w:val="0"/>
+          <w:lang w:val="pl-PL"/>
+        </w:rPr>
+        <w:t>internet</w:t>
+      </w:r>
+      <w:r>
+        <w:rPr>
+          <w:noProof w:val="0"/>
+          <w:lang w:val="pl-PL"/>
+        </w:rPr>
+        <w:t>.</w:t>
+      </w:r>
+      <w:bookmarkEnd w:id="233545283"/>
+    </w:p>
+    <w:p>
+      <w:pPr>
+        <w:pStyle w:val="Normal"/>
+        <w:rPr>
+          <w:noProof w:val="0"/>
+          <w:lang w:val="pl-PL"/>
+        </w:rPr>
+      </w:pPr>
+    </w:p>
+    <w:p>
+      <w:pPr>
+        <w:spacing w:before="240" w:beforeAutospacing="off" w:after="240" w:afterAutospacing="off"/>
+      </w:pPr>
+      <w:r>
+        <w:rPr>
+          <w:rFonts w:ascii="Aptos" w:hAnsi="Aptos" w:eastAsia="Aptos" w:cs="Aptos"/>
+          <w:noProof w:val="0"/>
+          <w:sz w:val="24"/>
+          <w:szCs w:val="24"/>
+          <w:lang w:val="pl-PL"/>
+        </w:rPr>
+        <w:t>W Fundacji Dusha obecnie nie ma możliwości, aby dzieci korzystały z internetu. Nasza fundacja nie posiada własnego lokalu, dysponując jedynie biurem wirtualnym. Dodatkowo, specyfika naszych działań koncentruje się głównie na warsztatach artystycznych oraz plenerach w parku, gdzie nie korzystamy z internetu.</w:t>
+      </w:r>
+    </w:p>
+    <w:p>
+      <w:pPr>
+        <w:spacing w:before="240" w:beforeAutospacing="off" w:after="240" w:afterAutospacing="off"/>
+      </w:pPr>
+      <w:r>
+        <w:rPr>
+          <w:rFonts w:ascii="Aptos" w:hAnsi="Aptos" w:eastAsia="Aptos" w:cs="Aptos"/>
+          <w:noProof w:val="0"/>
+          <w:sz w:val="24"/>
+          <w:szCs w:val="24"/>
+          <w:lang w:val="pl-PL"/>
+        </w:rPr>
+        <w:t>Z tego powodu zasady dostępu dzieci do internetu w naszej fundacji nie mają obecnie zastosowania. W razie zmiany warunków działalności lub otwarcia nowego lokalu, odpowiednie zasady i procedury dotyczące dostępu do internetu zostaną opracowane i wdrożone, aby zapewnić bezpieczeństwo i odpowiednie wykorzystanie zasobów online przez małoletnich uczestników naszych programów.</w:t>
+      </w:r>
+    </w:p>
+    <w:p>
+      <w:pPr>
+        <w:pStyle w:val="Normal"/>
+        <w:rPr>
+          <w:noProof w:val="0"/>
+          <w:lang w:val="pl-PL"/>
+        </w:rPr>
+      </w:pPr>
+    </w:p>
+    <w:p>
+      <w:r>
+        <w:br w:type="page"/>
+      </w:r>
+    </w:p>
+    <w:p>
+      <w:pPr>
+        <w:pStyle w:val="Heading1"/>
+        <w:rPr>
+          <w:noProof w:val="0"/>
+          <w:lang w:val="pl-PL"/>
+        </w:rPr>
+      </w:pPr>
+      <w:bookmarkStart w:name="_Toc907248157" w:id="2046080388"/>
+      <w:r>
+        <w:rPr/>
+        <w:t xml:space="preserve">8. </w:t>
+      </w:r>
+      <w:r>
+        <w:rPr>
+          <w:noProof w:val="0"/>
+          <w:lang w:val="pl-PL"/>
+        </w:rPr>
+        <w:t>Przepisy końcowe</w:t>
+      </w:r>
+      <w:bookmarkEnd w:id="2046080388"/>
+    </w:p>
+    <w:p>
+      <w:pPr>
+        <w:pStyle w:val="Normal"/>
+        <w:rPr>
+          <w:noProof w:val="0"/>
+          <w:lang w:val="pl-PL"/>
+        </w:rPr>
+      </w:pPr>
+    </w:p>
+    <w:p>
+      <w:pPr>
+        <w:pStyle w:val="Normal"/>
+        <w:rPr>
+          <w:rFonts w:ascii="Aptos" w:hAnsi="Aptos" w:eastAsia="Aptos" w:cs="Aptos"/>
+          <w:noProof w:val="0"/>
+          <w:sz w:val="24"/>
+          <w:szCs w:val="24"/>
+          <w:lang w:val="pl-PL"/>
+        </w:rPr>
+      </w:pPr>
+      <w:r>
+        <w:rPr>
+          <w:rFonts w:ascii="Aptos" w:hAnsi="Aptos" w:eastAsia="Aptos" w:cs="Aptos"/>
+          <w:noProof w:val="0"/>
+          <w:sz w:val="24"/>
+          <w:szCs w:val="24"/>
+          <w:lang w:val="pl-PL"/>
+        </w:rPr>
+        <w:t>Standardy Ochrony Małoletnich wchodzą w życie w dniu ich ogłoszenia. Ogłoszenie następuje w sposób dostępny dla pracowników Fundacji, rodziców oraz opiekunów dzieci, w szczególności poprzez umieszczenie standardów na stronie internetowej w zakładce "Dokumenty" oraz poprzez informowanie drogą elektroniczną.</w:t>
+      </w:r>
+    </w:p>
+    <w:p>
+      <w:pPr>
+        <w:spacing w:before="240" w:beforeAutospacing="off" w:after="240" w:afterAutospacing="off"/>
+      </w:pPr>
+      <w:r>
+        <w:rPr>
+          <w:rFonts w:ascii="Aptos" w:hAnsi="Aptos" w:eastAsia="Aptos" w:cs="Aptos"/>
+          <w:noProof w:val="0"/>
+          <w:sz w:val="24"/>
+          <w:szCs w:val="24"/>
+          <w:lang w:val="pl-PL"/>
+        </w:rPr>
+        <w:t>Dzięki tym działaniom zapewniamy, że wszyscy zainteresowani mają łatwy dostęp do aktualnych standardów i mogą na bieżąco zapoznawać się z ich treścią oraz ewentualnymi zmianami.</w:t>
+      </w:r>
+    </w:p>
+    <w:p>
+      <w:pPr>
+        <w:pStyle w:val="Normal"/>
+        <w:rPr>
+          <w:rFonts w:ascii="Aptos" w:hAnsi="Aptos" w:eastAsia="Aptos" w:cs="Aptos"/>
+          <w:noProof w:val="0"/>
+          <w:sz w:val="24"/>
+          <w:szCs w:val="24"/>
+          <w:lang w:val="pl-PL"/>
+        </w:rPr>
       </w:pPr>
     </w:p>
     <w:sectPr>
@@ -8306,64 +8782,7 @@
             <w:pStyle w:val="Header"/>
             <w:ind w:left="-115"/>
             <w:jc w:val="left"/>
-            <w:rPr>
-              <w:rFonts w:ascii="system-ui" w:hAnsi="system-ui" w:eastAsia="system-ui" w:cs="system-ui"/>
-              <w:b w:val="0"/>
-              <w:bCs w:val="0"/>
-              <w:i w:val="0"/>
-              <w:iCs w:val="0"/>
-              <w:caps w:val="0"/>
-              <w:smallCaps w:val="0"/>
-              <w:noProof w:val="0"/>
-              <w:color w:val="000000" w:themeColor="text1" w:themeTint="FF" w:themeShade="FF"/>
-              <w:sz w:val="24"/>
-              <w:szCs w:val="24"/>
-              <w:lang w:val="pl-PL"/>
-            </w:rPr>
           </w:pPr>
-          <w:r>
-            <w:drawing>
-              <wp:inline wp14:editId="16BF57BC" wp14:anchorId="7FB26206">
-                <wp:extent cx="1328154" cy="318238"/>
-                <wp:effectExtent l="0" t="0" r="0" b="0"/>
-                <wp:docPr id="2138340680" name="" title=""/>
-                <wp:cNvGraphicFramePr>
-                  <a:graphicFrameLocks noChangeAspect="1"/>
-                </wp:cNvGraphicFramePr>
-                <a:graphic>
-                  <a:graphicData uri="http://schemas.openxmlformats.org/drawingml/2006/picture">
-                    <pic:pic>
-                      <pic:nvPicPr>
-                        <pic:cNvPr id="0" name=""/>
-                        <pic:cNvPicPr/>
-                      </pic:nvPicPr>
-                      <pic:blipFill>
-                        <a:blip r:embed="R69cd23b95ed1419a">
-                          <a:extLst xmlns:a="http://schemas.openxmlformats.org/drawingml/2006/main">
-                            <a:ext xmlns:a="http://schemas.openxmlformats.org/drawingml/2006/main" uri="{28A0092B-C50C-407E-A947-70E740481C1C}">
-                              <a14:useLocalDpi xmlns:a14="http://schemas.microsoft.com/office/drawing/2010/main" val="0"/>
-                            </a:ext>
-                          </a:extLst>
-                        </a:blip>
-                        <a:stretch>
-                          <a:fillRect/>
-                        </a:stretch>
-                      </pic:blipFill>
-                      <pic:spPr xmlns:pic="http://schemas.openxmlformats.org/drawingml/2006/picture">
-                        <a:xfrm xmlns:a="http://schemas.openxmlformats.org/drawingml/2006/main" rot="0" flipH="0" flipV="0">
-                          <a:off xmlns:a="http://schemas.openxmlformats.org/drawingml/2006/main" x="0" y="0"/>
-                          <a:ext xmlns:a="http://schemas.openxmlformats.org/drawingml/2006/main" cx="1328154" cy="318238"/>
-                        </a:xfrm>
-                        <a:prstGeom xmlns:a="http://schemas.openxmlformats.org/drawingml/2006/main" prst="rect">
-                          <a:avLst xmlns:a="http://schemas.openxmlformats.org/drawingml/2006/main"/>
-                        </a:prstGeom>
-                      </pic:spPr>
-                    </pic:pic>
-                  </a:graphicData>
-                </a:graphic>
-              </wp:inline>
-            </w:drawing>
-          </w:r>
         </w:p>
       </w:tc>
       <w:tc>
@@ -8477,6 +8896,91 @@
 
 <file path=word/numbering.xml><?xml version="1.0" encoding="utf-8"?>
 <w:numbering xmlns:w="http://schemas.openxmlformats.org/wordprocessingml/2006/main">
+  <w:abstractNum xmlns:w="http://schemas.openxmlformats.org/wordprocessingml/2006/main" w:abstractNumId="52">
+    <w:nsid w:val="407368a0"/>
+    <w:multiLevelType xmlns:w="http://schemas.openxmlformats.org/wordprocessingml/2006/main" w:val="hybridMultilevel"/>
+    <w:lvl xmlns:w="http://schemas.openxmlformats.org/wordprocessingml/2006/main" w:ilvl="0">
+      <w:start w:val="1"/>
+      <w:numFmt w:val="decimal"/>
+      <w:lvlText w:val="%1."/>
+      <w:lvlJc w:val="left"/>
+      <w:pPr>
+        <w:ind w:left="720" w:hanging="360"/>
+      </w:pPr>
+    </w:lvl>
+    <w:lvl xmlns:w="http://schemas.openxmlformats.org/wordprocessingml/2006/main" w:ilvl="1">
+      <w:start w:val="1"/>
+      <w:numFmt w:val="lowerLetter"/>
+      <w:lvlText w:val="%2."/>
+      <w:lvlJc w:val="left"/>
+      <w:pPr>
+        <w:ind w:left="1440" w:hanging="360"/>
+      </w:pPr>
+    </w:lvl>
+    <w:lvl xmlns:w="http://schemas.openxmlformats.org/wordprocessingml/2006/main" w:ilvl="2">
+      <w:start w:val="1"/>
+      <w:numFmt w:val="lowerRoman"/>
+      <w:lvlText w:val="%3."/>
+      <w:lvlJc w:val="right"/>
+      <w:pPr>
+        <w:ind w:left="2160" w:hanging="180"/>
+      </w:pPr>
+    </w:lvl>
+    <w:lvl xmlns:w="http://schemas.openxmlformats.org/wordprocessingml/2006/main" w:ilvl="3">
+      <w:start w:val="1"/>
+      <w:numFmt w:val="decimal"/>
+      <w:lvlText w:val="%4."/>
+      <w:lvlJc w:val="left"/>
+      <w:pPr>
+        <w:ind w:left="2880" w:hanging="360"/>
+      </w:pPr>
+    </w:lvl>
+    <w:lvl xmlns:w="http://schemas.openxmlformats.org/wordprocessingml/2006/main" w:ilvl="4">
+      <w:start w:val="1"/>
+      <w:numFmt w:val="lowerLetter"/>
+      <w:lvlText w:val="%5."/>
+      <w:lvlJc w:val="left"/>
+      <w:pPr>
+        <w:ind w:left="3600" w:hanging="360"/>
+      </w:pPr>
+    </w:lvl>
+    <w:lvl xmlns:w="http://schemas.openxmlformats.org/wordprocessingml/2006/main" w:ilvl="5">
+      <w:start w:val="1"/>
+      <w:numFmt w:val="lowerRoman"/>
+      <w:lvlText w:val="%6."/>
+      <w:lvlJc w:val="right"/>
+      <w:pPr>
+        <w:ind w:left="4320" w:hanging="180"/>
+      </w:pPr>
+    </w:lvl>
+    <w:lvl xmlns:w="http://schemas.openxmlformats.org/wordprocessingml/2006/main" w:ilvl="6">
+      <w:start w:val="1"/>
+      <w:numFmt w:val="decimal"/>
+      <w:lvlText w:val="%7."/>
+      <w:lvlJc w:val="left"/>
+      <w:pPr>
+        <w:ind w:left="5040" w:hanging="360"/>
+      </w:pPr>
+    </w:lvl>
+    <w:lvl xmlns:w="http://schemas.openxmlformats.org/wordprocessingml/2006/main" w:ilvl="7">
+      <w:start w:val="1"/>
+      <w:numFmt w:val="lowerLetter"/>
+      <w:lvlText w:val="%8."/>
+      <w:lvlJc w:val="left"/>
+      <w:pPr>
+        <w:ind w:left="5760" w:hanging="360"/>
+      </w:pPr>
+    </w:lvl>
+    <w:lvl xmlns:w="http://schemas.openxmlformats.org/wordprocessingml/2006/main" w:ilvl="8">
+      <w:start w:val="1"/>
+      <w:numFmt w:val="lowerRoman"/>
+      <w:lvlText w:val="%9."/>
+      <w:lvlJc w:val="right"/>
+      <w:pPr>
+        <w:ind w:left="6480" w:hanging="180"/>
+      </w:pPr>
+    </w:lvl>
+  </w:abstractNum>
   <w:abstractNum xmlns:w="http://schemas.openxmlformats.org/wordprocessingml/2006/main" w:abstractNumId="51">
     <w:nsid w:val="7a2f2aaa"/>
     <w:multiLevelType xmlns:w="http://schemas.openxmlformats.org/wordprocessingml/2006/main" w:val="hybridMultilevel"/>
@@ -13022,6 +13526,9 @@
       </w:pPr>
     </w:lvl>
   </w:abstractNum>
+  <w:num w:numId="52">
+    <w:abstractNumId w:val="52"/>
+  </w:num>
   <w:num w:numId="51">
     <w:abstractNumId w:val="51"/>
   </w:num>

</xml_diff>